<commit_message>
actualización funciones - Funciones contabilidad
Se modifica archivo con funciones del taller y se añade al repositorio
el archivo de funciones de contabilidad.
</commit_message>
<xml_diff>
--- a/documentos/requisitos/FUNCIONES TALLER.docx
+++ b/documentos/requisitos/FUNCIONES TALLER.docx
@@ -48,11 +48,73 @@
       <w:pPr>
         <w:pStyle w:val="Prrafodelista"/>
         <w:numPr>
+          <w:ilvl w:val="0"/>
+          <w:numId w:val="1"/>
+        </w:numPr>
+      </w:pPr>
+      <w:proofErr w:type="spellStart"/>
+      <w:r>
+        <w:t>Tip</w:t>
+      </w:r>
+      <w:r>
+        <w:t>s</w:t>
+      </w:r>
+      <w:proofErr w:type="spellEnd"/>
+      <w:r>
+        <w:t xml:space="preserve"> procesos y novedades de joyas.</w:t>
+      </w:r>
+    </w:p>
+    <w:p>
+      <w:pPr>
+        <w:pStyle w:val="Prrafodelista"/>
+        <w:numPr>
+          <w:ilvl w:val="0"/>
+          <w:numId w:val="1"/>
+        </w:numPr>
+      </w:pPr>
+      <w:r>
+        <w:t>Funciones.</w:t>
+      </w:r>
+    </w:p>
+    <w:p>
+      <w:pPr>
+        <w:pStyle w:val="Prrafodelista"/>
+        <w:numPr>
           <w:ilvl w:val="1"/>
           <w:numId w:val="1"/>
         </w:numPr>
       </w:pPr>
       <w:r>
+        <w:t>Precio del oro.</w:t>
+      </w:r>
+    </w:p>
+    <w:p>
+      <w:pPr>
+        <w:pStyle w:val="Prrafodelista"/>
+        <w:numPr>
+          <w:ilvl w:val="1"/>
+          <w:numId w:val="1"/>
+        </w:numPr>
+      </w:pPr>
+      <w:r>
+        <w:t xml:space="preserve">Productos no comerciales </w:t>
+      </w:r>
+      <w:r>
+        <w:t>o en mal estado (</w:t>
+      </w:r>
+      <w:r>
+        <w:t>inventarios, gerencia).</w:t>
+      </w:r>
+    </w:p>
+    <w:p>
+      <w:pPr>
+        <w:pStyle w:val="Prrafodelista"/>
+        <w:numPr>
+          <w:ilvl w:val="1"/>
+          <w:numId w:val="1"/>
+        </w:numPr>
+      </w:pPr>
+      <w:r>
         <w:t>Listas de precios en moneda extranjera.</w:t>
       </w:r>
     </w:p>
@@ -64,40 +126,8 @@
           <w:numId w:val="1"/>
         </w:numPr>
       </w:pPr>
-      <w:proofErr w:type="spellStart"/>
-      <w:r>
-        <w:t>Tip</w:t>
-      </w:r>
-      <w:r>
-        <w:t>s</w:t>
-      </w:r>
-      <w:proofErr w:type="spellEnd"/>
-      <w:r>
-        <w:t xml:space="preserve"> procesos y novedades de joyas.</w:t>
-      </w:r>
-    </w:p>
-    <w:p>
-      <w:pPr>
-        <w:pStyle w:val="Prrafodelista"/>
-        <w:numPr>
-          <w:ilvl w:val="0"/>
-          <w:numId w:val="1"/>
-        </w:numPr>
-      </w:pPr>
-      <w:r>
-        <w:t>Funciones.</w:t>
-      </w:r>
-    </w:p>
-    <w:p>
-      <w:pPr>
-        <w:pStyle w:val="Prrafodelista"/>
-        <w:numPr>
-          <w:ilvl w:val="1"/>
-          <w:numId w:val="1"/>
-        </w:numPr>
-      </w:pPr>
-      <w:r>
-        <w:t>Precio del oro.</w:t>
+      <w:r>
+        <w:t>Experiencia con el cliente.</w:t>
       </w:r>
       <w:bookmarkStart w:id="0" w:name="_GoBack"/>
       <w:bookmarkEnd w:id="0"/>
@@ -111,31 +141,19 @@
         </w:numPr>
       </w:pPr>
       <w:r>
-        <w:t>Productos no comerciales (inventarios, gerencia).</w:t>
-      </w:r>
-    </w:p>
-    <w:p>
-      <w:pPr>
-        <w:pStyle w:val="Prrafodelista"/>
-        <w:numPr>
-          <w:ilvl w:val="0"/>
-          <w:numId w:val="1"/>
-        </w:numPr>
-      </w:pPr>
-      <w:r>
-        <w:t>Experiencia con el cliente.</w:t>
-      </w:r>
-    </w:p>
-    <w:p>
-      <w:pPr>
-        <w:pStyle w:val="Prrafodelista"/>
-        <w:numPr>
-          <w:ilvl w:val="1"/>
-          <w:numId w:val="1"/>
-        </w:numPr>
-      </w:pPr>
-      <w:r>
-        <w:t>Experiencias con el diseño.</w:t>
+        <w:t xml:space="preserve">Experiencias con </w:t>
+      </w:r>
+      <w:r>
+        <w:t>los</w:t>
+      </w:r>
+      <w:r>
+        <w:t xml:space="preserve"> diseño</w:t>
+      </w:r>
+      <w:r>
+        <w:t>s</w:t>
+      </w:r>
+      <w:r>
+        <w:t>.</w:t>
       </w:r>
     </w:p>
     <w:p>

</xml_diff>